<commit_message>
add extra and fix errors in report.
</commit_message>
<xml_diff>
--- a/report.docx
+++ b/report.docx
@@ -128,7 +128,7 @@
         <w:pStyle w:val="BodyText"/>
       </w:pPr>
       <w:r>
-        <w:t xml:space="preserve">El gráfico representa el porcentaje de personas en edad de votar que indicaron respuestas de 6 al 10 en una pregunta que solicitaba indicar el nivel de apoyo al matrimonio entre personas del mismo sexo del 1 al 10, en donde 10 es máximo apoyo. Ventajosamente, el Ecuador ha observado un creciente apoyo a este derecho: entre el 2019 y el 2010 el apoyo al matrimonio entre personas del mismo ha sexo se dobló con un aumento 18.34 puntos porcentuales.</w:t>
+        <w:t xml:space="preserve">El gráfico representa el porcentaje de personas en edad de votar que indicaron respuestas de 6 al 10 en una pregunta que solicitaba indicar el nivel de apoyo al matrimonio entre personas del mismo sexo del 1 al 10, en donde 10 es máximo apoyo. Ventajosamente, el Ecuador ha observado un creciente apoyo a este derecho: entre el 2010 y 2019 el apoyo al matrimonio entre personas del mismo sexo se dobló: un aumento de 18.34 puntos porcentuales.</w:t>
       </w:r>
     </w:p>
     <w:p>
@@ -207,7 +207,7 @@
         <w:t xml:space="preserve">[4]</w:t>
       </w:r>
       <w:r>
-        <w:t xml:space="preserve">. Teniendo a figuras de autoridad como las mencionadas rechazar el matrimonio igualitario, sería entendible observar una considerable reducción como la observada en la aprobación del matrimonio igualitario. No podemos analizar el efecto de la aprobación del matrimonio igualitario en la opinión pública, puesto que la aprobación se dió en junio y las encuestas finalizaron en febrero del 2019.</w:t>
+        <w:t xml:space="preserve">. Teniendo a figuras de autoridad como las mencionadas que rechazan el matrimonio igualitario, sería entendible observar una considerable reducción como la observada en la aprobación del matrimonio igualitario. No podemos analizar el efecto de la aprobación del matrimonio igualitario en la opinión pública, puesto que la aprobación se dio en junio y las encuestas finalizaron en febrero del 2019.</w:t>
       </w:r>
     </w:p>
     <w:p>
@@ -215,7 +215,7 @@
         <w:pStyle w:val="BodyText"/>
       </w:pPr>
       <w:r>
-        <w:t xml:space="preserve">Por otro lado, vemos un considerable aumento a niveles mayores al 2012 en 2016 y una diferencia no estadísticamente significativa con 2019. Una vez más, es complicado conocer las razones de este aumento, pero existe la posibilidad que la legalización de la unión de hecho entre personas del mismo sexo en 2014, la aprobación de algunas figuras cercanas al correísmo de una sentencia aprobatoria del matrimonio igualitario de la Corte Constitucional en 2015 y una opinión de la Corte Interamericana de Derechos Humanos hayan influenciado positivamente la aprobación de este derecho en la población.</w:t>
+        <w:t xml:space="preserve">Entre 2012 y 2016 se tuvo una considerable recuperación en el porcentaje de aprobación y una diferencia no estadísticamente significativa entre 2016 y 2019. Una vez más, es complicado conocer las razones de este aumento, pero existe la posibilidad que la legalización de la unión de hecho entre personas del mismo sexo en 2014, la aprobación de algunas figuras cercanas al correísmo de una sentencia aprobatoria del matrimonio igualitario de la Corte Constitucional en 2015 y una opinión de la Corte Interamericana de Derechos Humanos hayan influenciado positivamente la aprobación de este derecho en la población.</w:t>
       </w:r>
     </w:p>
     <w:bookmarkEnd w:id="23"/>

</xml_diff>